<commit_message>
material de estudo de comunicação e expressão e matemática, e exercícios da prova de matemática e comunicação e expressão
</commit_message>
<xml_diff>
--- a/metodologia-pesquisa/2021_exe_04_plagio_rev_teorica.docx
+++ b/metodologia-pesquisa/2021_exe_04_plagio_rev_teorica.docx
@@ -1,6 +1,6 @@
 
 <file path=word/document.xml><?xml version="1.0" encoding="utf-8"?>
-<w:document xmlns:wpc="http://schemas.microsoft.com/office/word/2010/wordprocessingCanvas" xmlns:cx="http://schemas.microsoft.com/office/drawing/2014/chartex" xmlns:cx1="http://schemas.microsoft.com/office/drawing/2015/9/8/chartex" xmlns:cx2="http://schemas.microsoft.com/office/drawing/2015/10/21/chartex" xmlns:cx3="http://schemas.microsoft.com/office/drawing/2016/5/9/chartex" xmlns:cx4="http://schemas.microsoft.com/office/drawing/2016/5/10/chartex" xmlns:cx5="http://schemas.microsoft.com/office/drawing/2016/5/11/chartex" xmlns:cx6="http://schemas.microsoft.com/office/drawing/2016/5/12/chartex" xmlns:cx7="http://schemas.microsoft.com/office/drawing/2016/5/13/chartex" xmlns:cx8="http://schemas.microsoft.com/office/drawing/2016/5/14/chartex" xmlns:mc="http://schemas.openxmlformats.org/markup-compatibility/2006" xmlns:aink="http://schemas.microsoft.com/office/drawing/2016/ink" xmlns:am3d="http://schemas.microsoft.com/office/drawing/2017/model3d" xmlns:o="urn:schemas-microsoft-com:office:office" xmlns:r="http://schemas.openxmlformats.org/officeDocument/2006/relationships" xmlns:m="http://schemas.openxmlformats.org/officeDocument/2006/math" xmlns:v="urn:schemas-microsoft-com:vml" xmlns:wp14="http://schemas.microsoft.com/office/word/2010/wordprocessingDrawing" xmlns:wp="http://schemas.openxmlformats.org/drawingml/2006/wordprocessingDrawing" xmlns:w10="urn:schemas-microsoft-com:office:word" xmlns:w="http://schemas.openxmlformats.org/wordprocessingml/2006/main" xmlns:w14="http://schemas.microsoft.com/office/word/2010/wordml" xmlns:w15="http://schemas.microsoft.com/office/word/2012/wordml" xmlns:w16cex="http://schemas.microsoft.com/office/word/2018/wordml/cex" xmlns:w16cid="http://schemas.microsoft.com/office/word/2016/wordml/cid" xmlns:w16="http://schemas.microsoft.com/office/word/2018/wordml" xmlns:w16se="http://schemas.microsoft.com/office/word/2015/wordml/symex" xmlns:wpg="http://schemas.microsoft.com/office/word/2010/wordprocessingGroup" xmlns:wpi="http://schemas.microsoft.com/office/word/2010/wordprocessingInk" xmlns:wne="http://schemas.microsoft.com/office/word/2006/wordml" xmlns:wps="http://schemas.microsoft.com/office/word/2010/wordprocessingShape" mc:Ignorable="w14 w15 w16se w16cid w16 w16cex wp14">
+<w:document xmlns:wpc="http://schemas.microsoft.com/office/word/2010/wordprocessingCanvas" xmlns:cx="http://schemas.microsoft.com/office/drawing/2014/chartex" xmlns:cx1="http://schemas.microsoft.com/office/drawing/2015/9/8/chartex" xmlns:cx2="http://schemas.microsoft.com/office/drawing/2015/10/21/chartex" xmlns:cx3="http://schemas.microsoft.com/office/drawing/2016/5/9/chartex" xmlns:cx4="http://schemas.microsoft.com/office/drawing/2016/5/10/chartex" xmlns:cx5="http://schemas.microsoft.com/office/drawing/2016/5/11/chartex" xmlns:cx6="http://schemas.microsoft.com/office/drawing/2016/5/12/chartex" xmlns:cx7="http://schemas.microsoft.com/office/drawing/2016/5/13/chartex" xmlns:cx8="http://schemas.microsoft.com/office/drawing/2016/5/14/chartex" xmlns:mc="http://schemas.openxmlformats.org/markup-compatibility/2006" xmlns:aink="http://schemas.microsoft.com/office/drawing/2016/ink" xmlns:am3d="http://schemas.microsoft.com/office/drawing/2017/model3d" xmlns:o="urn:schemas-microsoft-com:office:office" xmlns:r="http://schemas.openxmlformats.org/officeDocument/2006/relationships" xmlns:m="http://schemas.openxmlformats.org/officeDocument/2006/math" xmlns:v="urn:schemas-microsoft-com:vml" xmlns:wp14="http://schemas.microsoft.com/office/word/2010/wordprocessingDrawing" xmlns:wp="http://schemas.openxmlformats.org/drawingml/2006/wordprocessingDrawing" xmlns:w10="urn:schemas-microsoft-com:office:word" xmlns:w="http://schemas.openxmlformats.org/wordprocessingml/2006/main" xmlns:w14="http://schemas.microsoft.com/office/word/2010/wordml" xmlns:w15="http://schemas.microsoft.com/office/word/2012/wordml" xmlns:w16cex="http://schemas.microsoft.com/office/word/2018/wordml/cex" xmlns:w16cid="http://schemas.microsoft.com/office/word/2016/wordml/cid" xmlns:w16="http://schemas.microsoft.com/office/word/2018/wordml" xmlns:w16sdtdh="http://schemas.microsoft.com/office/word/2020/wordml/sdtdatahash" xmlns:w16se="http://schemas.microsoft.com/office/word/2015/wordml/symex" xmlns:wpg="http://schemas.microsoft.com/office/word/2010/wordprocessingGroup" xmlns:wpi="http://schemas.microsoft.com/office/word/2010/wordprocessingInk" xmlns:wne="http://schemas.microsoft.com/office/word/2006/wordml" xmlns:wps="http://schemas.microsoft.com/office/word/2010/wordprocessingShape" mc:Ignorable="w14 w15 w16se w16cid w16 w16cex w16sdtdh wp14">
   <w:body>
     <w:p>
       <w:pPr>
@@ -701,103 +701,43 @@
           <w:sz w:val="20"/>
           <w:szCs w:val="20"/>
         </w:rPr>
-        <w:t xml:space="preserve">Segundo o texto </w:t>
-      </w:r>
-      <w:r>
-        <w:rPr>
-          <w:rFonts w:ascii="Calibri" w:hAnsi="Calibri"/>
-          <w:sz w:val="20"/>
-          <w:szCs w:val="20"/>
-        </w:rPr>
-        <w:t>de Nery et al (2010, p. 2), plágio é "copiar" sem citar a fonte, ou não faze-lo corretamente. De acordo com o professor Lécio Ramos, também citado no texto, há pelo menos 3 classificações para plágio, s</w:t>
-      </w:r>
-      <w:r>
-        <w:rPr>
-          <w:rFonts w:ascii="Calibri" w:hAnsi="Calibri"/>
-          <w:sz w:val="20"/>
-          <w:szCs w:val="20"/>
-        </w:rPr>
-        <w:t>ão</w:t>
-      </w:r>
-      <w:r>
-        <w:rPr>
-          <w:rFonts w:ascii="Calibri" w:hAnsi="Calibri"/>
-          <w:sz w:val="20"/>
-          <w:szCs w:val="20"/>
-        </w:rPr>
-        <w:t xml:space="preserve"> eles,</w:t>
-      </w:r>
-      <w:r>
-        <w:rPr>
-          <w:rFonts w:ascii="Calibri" w:hAnsi="Calibri"/>
-          <w:sz w:val="20"/>
-          <w:szCs w:val="20"/>
-        </w:rPr>
-        <w:t xml:space="preserve"> assim como no texto:</w:t>
-      </w:r>
-      <w:r>
-        <w:rPr>
-          <w:rFonts w:ascii="Calibri" w:hAnsi="Calibri"/>
-          <w:sz w:val="20"/>
-          <w:szCs w:val="20"/>
-        </w:rPr>
-        <w:t xml:space="preserve"> plágio integral,</w:t>
-      </w:r>
-      <w:r>
-        <w:rPr>
-          <w:rFonts w:ascii="Calibri" w:hAnsi="Calibri"/>
-          <w:sz w:val="20"/>
-          <w:szCs w:val="20"/>
-        </w:rPr>
-        <w:t xml:space="preserve"> quando</w:t>
-      </w:r>
-      <w:r>
-        <w:rPr>
-          <w:rFonts w:ascii="Calibri" w:hAnsi="Calibri"/>
-          <w:sz w:val="20"/>
-          <w:szCs w:val="20"/>
-        </w:rPr>
-        <w:t xml:space="preserve"> se copia todo o trabalho, o parcial</w:t>
-      </w:r>
-      <w:r>
-        <w:rPr>
-          <w:rFonts w:ascii="Calibri" w:hAnsi="Calibri"/>
-          <w:sz w:val="20"/>
-          <w:szCs w:val="20"/>
-        </w:rPr>
-        <w:t xml:space="preserve">, que é a cópia de paragrafos e frases de vários autores e plágio conceitual, </w:t>
-      </w:r>
-      <w:r>
-        <w:rPr>
-          <w:rFonts w:ascii="Calibri" w:hAnsi="Calibri"/>
-          <w:sz w:val="20"/>
-          <w:szCs w:val="20"/>
-        </w:rPr>
-        <w:t>ocorre ao utilizar a ideia do autor</w:t>
-      </w:r>
-      <w:r>
-        <w:rPr>
-          <w:rFonts w:ascii="Calibri" w:hAnsi="Calibri"/>
-          <w:sz w:val="20"/>
-          <w:szCs w:val="20"/>
-        </w:rPr>
-        <w:t>, porem escrever de maneira diferente</w:t>
-      </w:r>
-      <w:r>
-        <w:rPr>
-          <w:rFonts w:ascii="Calibri" w:hAnsi="Calibri"/>
-          <w:sz w:val="20"/>
-          <w:szCs w:val="20"/>
-        </w:rPr>
-        <w:t>, em todos os tipos de plágio a fonte não é citada.</w:t>
-      </w:r>
-      <w:r>
-        <w:rPr>
-          <w:rFonts w:ascii="Calibri" w:hAnsi="Calibri"/>
-          <w:sz w:val="20"/>
-          <w:szCs w:val="20"/>
-        </w:rPr>
-        <w:t xml:space="preserve"> os autores afirmam que o correto é utilizar as próprias palavras, explicar todas as citações, apresentar as fontes no próprio texto e caso for preciso, fazer citações diretas.</w:t>
+        <w:t xml:space="preserve">De acordo com o texto de Nery et al o ato de plagiar é copiar ideias, ou conceitos, ou frases, sejam retirados de livros, revistas, ou da internet, de outro autor, o qual as formulou e publicou, e não o citar como fonte de pesquisa. A cartilha aponta o professor </w:t>
+      </w:r>
+      <w:proofErr w:type="spellStart"/>
+      <w:r>
+        <w:rPr>
+          <w:rFonts w:ascii="Calibri" w:hAnsi="Calibri"/>
+          <w:sz w:val="20"/>
+          <w:szCs w:val="20"/>
+        </w:rPr>
+        <w:t>Lécio</w:t>
+      </w:r>
+      <w:proofErr w:type="spellEnd"/>
+      <w:r>
+        <w:rPr>
+          <w:rFonts w:ascii="Calibri" w:hAnsi="Calibri"/>
+          <w:sz w:val="20"/>
+          <w:szCs w:val="20"/>
+        </w:rPr>
+        <w:t xml:space="preserve"> Ramos, que indica três principais ocorrências, são elas, plágio integral o qual configura copiar todo o trabalho, plágio parcial que é o agrupamento de trechos e frases de muitos autores, sem citar as fontes, e plágio conceitual que consiste em usar o conceito/ideia de outro autor, mesmo escrevendo diferente do original. Os autores explicam que é melhor utilizar palavras próprias em vez de copiar as palavras de outrem, também que </w:t>
+      </w:r>
+      <w:proofErr w:type="gramStart"/>
+      <w:r>
+        <w:rPr>
+          <w:rFonts w:ascii="Calibri" w:hAnsi="Calibri"/>
+          <w:sz w:val="20"/>
+          <w:szCs w:val="20"/>
+        </w:rPr>
+        <w:t>deve-se</w:t>
+      </w:r>
+      <w:proofErr w:type="gramEnd"/>
+      <w:r>
+        <w:rPr>
+          <w:rFonts w:ascii="Calibri" w:hAnsi="Calibri"/>
+          <w:sz w:val="20"/>
+          <w:szCs w:val="20"/>
+        </w:rPr>
+        <w:t xml:space="preserve"> explicar todas as citações utilizadas e apresentar as fontes ao longo do texto.</w:t>
       </w:r>
       <w:r>
         <w:rPr>
@@ -1372,7 +1312,7 @@
 </file>
 
 <file path=word/endnotes.xml><?xml version="1.0" encoding="utf-8"?>
-<w:endnotes xmlns:wpc="http://schemas.microsoft.com/office/word/2010/wordprocessingCanvas" xmlns:cx="http://schemas.microsoft.com/office/drawing/2014/chartex" xmlns:cx1="http://schemas.microsoft.com/office/drawing/2015/9/8/chartex" xmlns:cx2="http://schemas.microsoft.com/office/drawing/2015/10/21/chartex" xmlns:cx3="http://schemas.microsoft.com/office/drawing/2016/5/9/chartex" xmlns:cx4="http://schemas.microsoft.com/office/drawing/2016/5/10/chartex" xmlns:cx5="http://schemas.microsoft.com/office/drawing/2016/5/11/chartex" xmlns:cx6="http://schemas.microsoft.com/office/drawing/2016/5/12/chartex" xmlns:cx7="http://schemas.microsoft.com/office/drawing/2016/5/13/chartex" xmlns:cx8="http://schemas.microsoft.com/office/drawing/2016/5/14/chartex" xmlns:mc="http://schemas.openxmlformats.org/markup-compatibility/2006" xmlns:aink="http://schemas.microsoft.com/office/drawing/2016/ink" xmlns:am3d="http://schemas.microsoft.com/office/drawing/2017/model3d" xmlns:o="urn:schemas-microsoft-com:office:office" xmlns:r="http://schemas.openxmlformats.org/officeDocument/2006/relationships" xmlns:m="http://schemas.openxmlformats.org/officeDocument/2006/math" xmlns:v="urn:schemas-microsoft-com:vml" xmlns:wp14="http://schemas.microsoft.com/office/word/2010/wordprocessingDrawing" xmlns:wp="http://schemas.openxmlformats.org/drawingml/2006/wordprocessingDrawing" xmlns:w10="urn:schemas-microsoft-com:office:word" xmlns:w="http://schemas.openxmlformats.org/wordprocessingml/2006/main" xmlns:w14="http://schemas.microsoft.com/office/word/2010/wordml" xmlns:w15="http://schemas.microsoft.com/office/word/2012/wordml" xmlns:w16cex="http://schemas.microsoft.com/office/word/2018/wordml/cex" xmlns:w16cid="http://schemas.microsoft.com/office/word/2016/wordml/cid" xmlns:w16="http://schemas.microsoft.com/office/word/2018/wordml" xmlns:w16se="http://schemas.microsoft.com/office/word/2015/wordml/symex" xmlns:wpg="http://schemas.microsoft.com/office/word/2010/wordprocessingGroup" xmlns:wpi="http://schemas.microsoft.com/office/word/2010/wordprocessingInk" xmlns:wne="http://schemas.microsoft.com/office/word/2006/wordml" xmlns:wps="http://schemas.microsoft.com/office/word/2010/wordprocessingShape" mc:Ignorable="w14 w15 w16se w16cid w16 w16cex wp14">
+<w:endnotes xmlns:wpc="http://schemas.microsoft.com/office/word/2010/wordprocessingCanvas" xmlns:cx="http://schemas.microsoft.com/office/drawing/2014/chartex" xmlns:cx1="http://schemas.microsoft.com/office/drawing/2015/9/8/chartex" xmlns:cx2="http://schemas.microsoft.com/office/drawing/2015/10/21/chartex" xmlns:cx3="http://schemas.microsoft.com/office/drawing/2016/5/9/chartex" xmlns:cx4="http://schemas.microsoft.com/office/drawing/2016/5/10/chartex" xmlns:cx5="http://schemas.microsoft.com/office/drawing/2016/5/11/chartex" xmlns:cx6="http://schemas.microsoft.com/office/drawing/2016/5/12/chartex" xmlns:cx7="http://schemas.microsoft.com/office/drawing/2016/5/13/chartex" xmlns:cx8="http://schemas.microsoft.com/office/drawing/2016/5/14/chartex" xmlns:mc="http://schemas.openxmlformats.org/markup-compatibility/2006" xmlns:aink="http://schemas.microsoft.com/office/drawing/2016/ink" xmlns:am3d="http://schemas.microsoft.com/office/drawing/2017/model3d" xmlns:o="urn:schemas-microsoft-com:office:office" xmlns:r="http://schemas.openxmlformats.org/officeDocument/2006/relationships" xmlns:m="http://schemas.openxmlformats.org/officeDocument/2006/math" xmlns:v="urn:schemas-microsoft-com:vml" xmlns:wp14="http://schemas.microsoft.com/office/word/2010/wordprocessingDrawing" xmlns:wp="http://schemas.openxmlformats.org/drawingml/2006/wordprocessingDrawing" xmlns:w10="urn:schemas-microsoft-com:office:word" xmlns:w="http://schemas.openxmlformats.org/wordprocessingml/2006/main" xmlns:w14="http://schemas.microsoft.com/office/word/2010/wordml" xmlns:w15="http://schemas.microsoft.com/office/word/2012/wordml" xmlns:w16cex="http://schemas.microsoft.com/office/word/2018/wordml/cex" xmlns:w16cid="http://schemas.microsoft.com/office/word/2016/wordml/cid" xmlns:w16="http://schemas.microsoft.com/office/word/2018/wordml" xmlns:w16sdtdh="http://schemas.microsoft.com/office/word/2020/wordml/sdtdatahash" xmlns:w16se="http://schemas.microsoft.com/office/word/2015/wordml/symex" xmlns:wpg="http://schemas.microsoft.com/office/word/2010/wordprocessingGroup" xmlns:wpi="http://schemas.microsoft.com/office/word/2010/wordprocessingInk" xmlns:wne="http://schemas.microsoft.com/office/word/2006/wordml" xmlns:wps="http://schemas.microsoft.com/office/word/2010/wordprocessingShape" mc:Ignorable="w14 w15 w16se w16cid w16 w16cex w16sdtdh wp14">
   <w:endnote w:type="separator" w:id="-1">
     <w:p>
       <w:r>
@@ -1391,7 +1331,7 @@
 </file>
 
 <file path=word/footnotes.xml><?xml version="1.0" encoding="utf-8"?>
-<w:footnotes xmlns:wpc="http://schemas.microsoft.com/office/word/2010/wordprocessingCanvas" xmlns:cx="http://schemas.microsoft.com/office/drawing/2014/chartex" xmlns:cx1="http://schemas.microsoft.com/office/drawing/2015/9/8/chartex" xmlns:cx2="http://schemas.microsoft.com/office/drawing/2015/10/21/chartex" xmlns:cx3="http://schemas.microsoft.com/office/drawing/2016/5/9/chartex" xmlns:cx4="http://schemas.microsoft.com/office/drawing/2016/5/10/chartex" xmlns:cx5="http://schemas.microsoft.com/office/drawing/2016/5/11/chartex" xmlns:cx6="http://schemas.microsoft.com/office/drawing/2016/5/12/chartex" xmlns:cx7="http://schemas.microsoft.com/office/drawing/2016/5/13/chartex" xmlns:cx8="http://schemas.microsoft.com/office/drawing/2016/5/14/chartex" xmlns:mc="http://schemas.openxmlformats.org/markup-compatibility/2006" xmlns:aink="http://schemas.microsoft.com/office/drawing/2016/ink" xmlns:am3d="http://schemas.microsoft.com/office/drawing/2017/model3d" xmlns:o="urn:schemas-microsoft-com:office:office" xmlns:r="http://schemas.openxmlformats.org/officeDocument/2006/relationships" xmlns:m="http://schemas.openxmlformats.org/officeDocument/2006/math" xmlns:v="urn:schemas-microsoft-com:vml" xmlns:wp14="http://schemas.microsoft.com/office/word/2010/wordprocessingDrawing" xmlns:wp="http://schemas.openxmlformats.org/drawingml/2006/wordprocessingDrawing" xmlns:w10="urn:schemas-microsoft-com:office:word" xmlns:w="http://schemas.openxmlformats.org/wordprocessingml/2006/main" xmlns:w14="http://schemas.microsoft.com/office/word/2010/wordml" xmlns:w15="http://schemas.microsoft.com/office/word/2012/wordml" xmlns:w16cex="http://schemas.microsoft.com/office/word/2018/wordml/cex" xmlns:w16cid="http://schemas.microsoft.com/office/word/2016/wordml/cid" xmlns:w16="http://schemas.microsoft.com/office/word/2018/wordml" xmlns:w16se="http://schemas.microsoft.com/office/word/2015/wordml/symex" xmlns:wpg="http://schemas.microsoft.com/office/word/2010/wordprocessingGroup" xmlns:wpi="http://schemas.microsoft.com/office/word/2010/wordprocessingInk" xmlns:wne="http://schemas.microsoft.com/office/word/2006/wordml" xmlns:wps="http://schemas.microsoft.com/office/word/2010/wordprocessingShape" mc:Ignorable="w14 w15 w16se w16cid w16 w16cex wp14">
+<w:footnotes xmlns:wpc="http://schemas.microsoft.com/office/word/2010/wordprocessingCanvas" xmlns:cx="http://schemas.microsoft.com/office/drawing/2014/chartex" xmlns:cx1="http://schemas.microsoft.com/office/drawing/2015/9/8/chartex" xmlns:cx2="http://schemas.microsoft.com/office/drawing/2015/10/21/chartex" xmlns:cx3="http://schemas.microsoft.com/office/drawing/2016/5/9/chartex" xmlns:cx4="http://schemas.microsoft.com/office/drawing/2016/5/10/chartex" xmlns:cx5="http://schemas.microsoft.com/office/drawing/2016/5/11/chartex" xmlns:cx6="http://schemas.microsoft.com/office/drawing/2016/5/12/chartex" xmlns:cx7="http://schemas.microsoft.com/office/drawing/2016/5/13/chartex" xmlns:cx8="http://schemas.microsoft.com/office/drawing/2016/5/14/chartex" xmlns:mc="http://schemas.openxmlformats.org/markup-compatibility/2006" xmlns:aink="http://schemas.microsoft.com/office/drawing/2016/ink" xmlns:am3d="http://schemas.microsoft.com/office/drawing/2017/model3d" xmlns:o="urn:schemas-microsoft-com:office:office" xmlns:r="http://schemas.openxmlformats.org/officeDocument/2006/relationships" xmlns:m="http://schemas.openxmlformats.org/officeDocument/2006/math" xmlns:v="urn:schemas-microsoft-com:vml" xmlns:wp14="http://schemas.microsoft.com/office/word/2010/wordprocessingDrawing" xmlns:wp="http://schemas.openxmlformats.org/drawingml/2006/wordprocessingDrawing" xmlns:w10="urn:schemas-microsoft-com:office:word" xmlns:w="http://schemas.openxmlformats.org/wordprocessingml/2006/main" xmlns:w14="http://schemas.microsoft.com/office/word/2010/wordml" xmlns:w15="http://schemas.microsoft.com/office/word/2012/wordml" xmlns:w16cex="http://schemas.microsoft.com/office/word/2018/wordml/cex" xmlns:w16cid="http://schemas.microsoft.com/office/word/2016/wordml/cid" xmlns:w16="http://schemas.microsoft.com/office/word/2018/wordml" xmlns:w16sdtdh="http://schemas.microsoft.com/office/word/2020/wordml/sdtdatahash" xmlns:w16se="http://schemas.microsoft.com/office/word/2015/wordml/symex" xmlns:wpg="http://schemas.microsoft.com/office/word/2010/wordprocessingGroup" xmlns:wpi="http://schemas.microsoft.com/office/word/2010/wordprocessingInk" xmlns:wne="http://schemas.microsoft.com/office/word/2006/wordml" xmlns:wps="http://schemas.microsoft.com/office/word/2010/wordprocessingShape" mc:Ignorable="w14 w15 w16se w16cid w16 w16cex w16sdtdh wp14">
   <w:footnote w:type="separator" w:id="-1">
     <w:p>
       <w:r>
@@ -1410,7 +1350,7 @@
 </file>
 
 <file path=word/header1.xml><?xml version="1.0" encoding="utf-8"?>
-<w:hdr xmlns:wpc="http://schemas.microsoft.com/office/word/2010/wordprocessingCanvas" xmlns:cx="http://schemas.microsoft.com/office/drawing/2014/chartex" xmlns:cx1="http://schemas.microsoft.com/office/drawing/2015/9/8/chartex" xmlns:cx2="http://schemas.microsoft.com/office/drawing/2015/10/21/chartex" xmlns:cx3="http://schemas.microsoft.com/office/drawing/2016/5/9/chartex" xmlns:cx4="http://schemas.microsoft.com/office/drawing/2016/5/10/chartex" xmlns:cx5="http://schemas.microsoft.com/office/drawing/2016/5/11/chartex" xmlns:cx6="http://schemas.microsoft.com/office/drawing/2016/5/12/chartex" xmlns:cx7="http://schemas.microsoft.com/office/drawing/2016/5/13/chartex" xmlns:cx8="http://schemas.microsoft.com/office/drawing/2016/5/14/chartex" xmlns:mc="http://schemas.openxmlformats.org/markup-compatibility/2006" xmlns:aink="http://schemas.microsoft.com/office/drawing/2016/ink" xmlns:am3d="http://schemas.microsoft.com/office/drawing/2017/model3d" xmlns:o="urn:schemas-microsoft-com:office:office" xmlns:r="http://schemas.openxmlformats.org/officeDocument/2006/relationships" xmlns:m="http://schemas.openxmlformats.org/officeDocument/2006/math" xmlns:v="urn:schemas-microsoft-com:vml" xmlns:wp14="http://schemas.microsoft.com/office/word/2010/wordprocessingDrawing" xmlns:wp="http://schemas.openxmlformats.org/drawingml/2006/wordprocessingDrawing" xmlns:w10="urn:schemas-microsoft-com:office:word" xmlns:w="http://schemas.openxmlformats.org/wordprocessingml/2006/main" xmlns:w14="http://schemas.microsoft.com/office/word/2010/wordml" xmlns:w15="http://schemas.microsoft.com/office/word/2012/wordml" xmlns:w16cex="http://schemas.microsoft.com/office/word/2018/wordml/cex" xmlns:w16cid="http://schemas.microsoft.com/office/word/2016/wordml/cid" xmlns:w16="http://schemas.microsoft.com/office/word/2018/wordml" xmlns:w16se="http://schemas.microsoft.com/office/word/2015/wordml/symex" xmlns:wpg="http://schemas.microsoft.com/office/word/2010/wordprocessingGroup" xmlns:wpi="http://schemas.microsoft.com/office/word/2010/wordprocessingInk" xmlns:wne="http://schemas.microsoft.com/office/word/2006/wordml" xmlns:wps="http://schemas.microsoft.com/office/word/2010/wordprocessingShape" mc:Ignorable="w14 w15 w16se w16cid w16 w16cex wp14">
+<w:hdr xmlns:wpc="http://schemas.microsoft.com/office/word/2010/wordprocessingCanvas" xmlns:cx="http://schemas.microsoft.com/office/drawing/2014/chartex" xmlns:cx1="http://schemas.microsoft.com/office/drawing/2015/9/8/chartex" xmlns:cx2="http://schemas.microsoft.com/office/drawing/2015/10/21/chartex" xmlns:cx3="http://schemas.microsoft.com/office/drawing/2016/5/9/chartex" xmlns:cx4="http://schemas.microsoft.com/office/drawing/2016/5/10/chartex" xmlns:cx5="http://schemas.microsoft.com/office/drawing/2016/5/11/chartex" xmlns:cx6="http://schemas.microsoft.com/office/drawing/2016/5/12/chartex" xmlns:cx7="http://schemas.microsoft.com/office/drawing/2016/5/13/chartex" xmlns:cx8="http://schemas.microsoft.com/office/drawing/2016/5/14/chartex" xmlns:mc="http://schemas.openxmlformats.org/markup-compatibility/2006" xmlns:aink="http://schemas.microsoft.com/office/drawing/2016/ink" xmlns:am3d="http://schemas.microsoft.com/office/drawing/2017/model3d" xmlns:o="urn:schemas-microsoft-com:office:office" xmlns:r="http://schemas.openxmlformats.org/officeDocument/2006/relationships" xmlns:m="http://schemas.openxmlformats.org/officeDocument/2006/math" xmlns:v="urn:schemas-microsoft-com:vml" xmlns:wp14="http://schemas.microsoft.com/office/word/2010/wordprocessingDrawing" xmlns:wp="http://schemas.openxmlformats.org/drawingml/2006/wordprocessingDrawing" xmlns:w10="urn:schemas-microsoft-com:office:word" xmlns:w="http://schemas.openxmlformats.org/wordprocessingml/2006/main" xmlns:w14="http://schemas.microsoft.com/office/word/2010/wordml" xmlns:w15="http://schemas.microsoft.com/office/word/2012/wordml" xmlns:w16cex="http://schemas.microsoft.com/office/word/2018/wordml/cex" xmlns:w16cid="http://schemas.microsoft.com/office/word/2016/wordml/cid" xmlns:w16="http://schemas.microsoft.com/office/word/2018/wordml" xmlns:w16sdtdh="http://schemas.microsoft.com/office/word/2020/wordml/sdtdatahash" xmlns:w16se="http://schemas.microsoft.com/office/word/2015/wordml/symex" xmlns:wpg="http://schemas.microsoft.com/office/word/2010/wordprocessingGroup" xmlns:wpi="http://schemas.microsoft.com/office/word/2010/wordprocessingInk" xmlns:wne="http://schemas.microsoft.com/office/word/2006/wordml" xmlns:wps="http://schemas.microsoft.com/office/word/2010/wordprocessingShape" mc:Ignorable="w14 w15 w16se w16cid w16 w16cex w16sdtdh wp14">
   <w:tbl>
     <w:tblPr>
       <w:tblW w:w="0" w:type="auto"/>
@@ -1570,7 +1510,7 @@
 </file>
 
 <file path=word/numbering.xml><?xml version="1.0" encoding="utf-8"?>
-<w:numbering xmlns:wpc="http://schemas.microsoft.com/office/word/2010/wordprocessingCanvas" xmlns:cx="http://schemas.microsoft.com/office/drawing/2014/chartex" xmlns:cx1="http://schemas.microsoft.com/office/drawing/2015/9/8/chartex" xmlns:cx2="http://schemas.microsoft.com/office/drawing/2015/10/21/chartex" xmlns:cx3="http://schemas.microsoft.com/office/drawing/2016/5/9/chartex" xmlns:cx4="http://schemas.microsoft.com/office/drawing/2016/5/10/chartex" xmlns:cx5="http://schemas.microsoft.com/office/drawing/2016/5/11/chartex" xmlns:cx6="http://schemas.microsoft.com/office/drawing/2016/5/12/chartex" xmlns:cx7="http://schemas.microsoft.com/office/drawing/2016/5/13/chartex" xmlns:cx8="http://schemas.microsoft.com/office/drawing/2016/5/14/chartex" xmlns:mc="http://schemas.openxmlformats.org/markup-compatibility/2006" xmlns:aink="http://schemas.microsoft.com/office/drawing/2016/ink" xmlns:am3d="http://schemas.microsoft.com/office/drawing/2017/model3d" xmlns:o="urn:schemas-microsoft-com:office:office" xmlns:r="http://schemas.openxmlformats.org/officeDocument/2006/relationships" xmlns:m="http://schemas.openxmlformats.org/officeDocument/2006/math" xmlns:v="urn:schemas-microsoft-com:vml" xmlns:wp14="http://schemas.microsoft.com/office/word/2010/wordprocessingDrawing" xmlns:wp="http://schemas.openxmlformats.org/drawingml/2006/wordprocessingDrawing" xmlns:w10="urn:schemas-microsoft-com:office:word" xmlns:w="http://schemas.openxmlformats.org/wordprocessingml/2006/main" xmlns:w14="http://schemas.microsoft.com/office/word/2010/wordml" xmlns:w15="http://schemas.microsoft.com/office/word/2012/wordml" xmlns:w16cex="http://schemas.microsoft.com/office/word/2018/wordml/cex" xmlns:w16cid="http://schemas.microsoft.com/office/word/2016/wordml/cid" xmlns:w16="http://schemas.microsoft.com/office/word/2018/wordml" xmlns:w16se="http://schemas.microsoft.com/office/word/2015/wordml/symex" xmlns:wpg="http://schemas.microsoft.com/office/word/2010/wordprocessingGroup" xmlns:wpi="http://schemas.microsoft.com/office/word/2010/wordprocessingInk" xmlns:wne="http://schemas.microsoft.com/office/word/2006/wordml" xmlns:wps="http://schemas.microsoft.com/office/word/2010/wordprocessingShape" mc:Ignorable="w14 w15 w16se w16cid w16 w16cex wp14">
+<w:numbering xmlns:wpc="http://schemas.microsoft.com/office/word/2010/wordprocessingCanvas" xmlns:cx="http://schemas.microsoft.com/office/drawing/2014/chartex" xmlns:cx1="http://schemas.microsoft.com/office/drawing/2015/9/8/chartex" xmlns:cx2="http://schemas.microsoft.com/office/drawing/2015/10/21/chartex" xmlns:cx3="http://schemas.microsoft.com/office/drawing/2016/5/9/chartex" xmlns:cx4="http://schemas.microsoft.com/office/drawing/2016/5/10/chartex" xmlns:cx5="http://schemas.microsoft.com/office/drawing/2016/5/11/chartex" xmlns:cx6="http://schemas.microsoft.com/office/drawing/2016/5/12/chartex" xmlns:cx7="http://schemas.microsoft.com/office/drawing/2016/5/13/chartex" xmlns:cx8="http://schemas.microsoft.com/office/drawing/2016/5/14/chartex" xmlns:mc="http://schemas.openxmlformats.org/markup-compatibility/2006" xmlns:aink="http://schemas.microsoft.com/office/drawing/2016/ink" xmlns:am3d="http://schemas.microsoft.com/office/drawing/2017/model3d" xmlns:o="urn:schemas-microsoft-com:office:office" xmlns:r="http://schemas.openxmlformats.org/officeDocument/2006/relationships" xmlns:m="http://schemas.openxmlformats.org/officeDocument/2006/math" xmlns:v="urn:schemas-microsoft-com:vml" xmlns:wp14="http://schemas.microsoft.com/office/word/2010/wordprocessingDrawing" xmlns:wp="http://schemas.openxmlformats.org/drawingml/2006/wordprocessingDrawing" xmlns:w10="urn:schemas-microsoft-com:office:word" xmlns:w="http://schemas.openxmlformats.org/wordprocessingml/2006/main" xmlns:w14="http://schemas.microsoft.com/office/word/2010/wordml" xmlns:w15="http://schemas.microsoft.com/office/word/2012/wordml" xmlns:w16cex="http://schemas.microsoft.com/office/word/2018/wordml/cex" xmlns:w16cid="http://schemas.microsoft.com/office/word/2016/wordml/cid" xmlns:w16="http://schemas.microsoft.com/office/word/2018/wordml" xmlns:w16sdtdh="http://schemas.microsoft.com/office/word/2020/wordml/sdtdatahash" xmlns:w16se="http://schemas.microsoft.com/office/word/2015/wordml/symex" xmlns:wpg="http://schemas.microsoft.com/office/word/2010/wordprocessingGroup" xmlns:wpi="http://schemas.microsoft.com/office/word/2010/wordprocessingInk" xmlns:wne="http://schemas.microsoft.com/office/word/2006/wordml" xmlns:wps="http://schemas.microsoft.com/office/word/2010/wordprocessingShape" mc:Ignorable="w14 w15 w16se w16cid w16 w16cex w16sdtdh wp14">
   <w:abstractNum w:abstractNumId="0" w15:restartNumberingAfterBreak="0">
     <w:nsid w:val="5D2B783C"/>
     <w:multiLevelType w:val="hybridMultilevel"/>
@@ -1835,7 +1775,7 @@
 </file>
 
 <file path=word/styles.xml><?xml version="1.0" encoding="utf-8"?>
-<w:styles xmlns:mc="http://schemas.openxmlformats.org/markup-compatibility/2006" xmlns:r="http://schemas.openxmlformats.org/officeDocument/2006/relationships" xmlns:w="http://schemas.openxmlformats.org/wordprocessingml/2006/main" xmlns:w14="http://schemas.microsoft.com/office/word/2010/wordml" xmlns:w15="http://schemas.microsoft.com/office/word/2012/wordml" xmlns:w16cex="http://schemas.microsoft.com/office/word/2018/wordml/cex" xmlns:w16cid="http://schemas.microsoft.com/office/word/2016/wordml/cid" xmlns:w16="http://schemas.microsoft.com/office/word/2018/wordml" xmlns:w16se="http://schemas.microsoft.com/office/word/2015/wordml/symex" mc:Ignorable="w14 w15 w16se w16cid w16 w16cex">
+<w:styles xmlns:mc="http://schemas.openxmlformats.org/markup-compatibility/2006" xmlns:r="http://schemas.openxmlformats.org/officeDocument/2006/relationships" xmlns:w="http://schemas.openxmlformats.org/wordprocessingml/2006/main" xmlns:w14="http://schemas.microsoft.com/office/word/2010/wordml" xmlns:w15="http://schemas.microsoft.com/office/word/2012/wordml" xmlns:w16cex="http://schemas.microsoft.com/office/word/2018/wordml/cex" xmlns:w16cid="http://schemas.microsoft.com/office/word/2016/wordml/cid" xmlns:w16="http://schemas.microsoft.com/office/word/2018/wordml" xmlns:w16sdtdh="http://schemas.microsoft.com/office/word/2020/wordml/sdtdatahash" xmlns:w16se="http://schemas.microsoft.com/office/word/2015/wordml/symex" mc:Ignorable="w14 w15 w16se w16cid w16 w16cex w16sdtdh">
   <w:docDefaults>
     <w:rPrDefault>
       <w:rPr>
@@ -2000,7 +1940,7 @@
     <w:lsdException w:name="Table Web 2" w:semiHidden="1" w:unhideWhenUsed="1"/>
     <w:lsdException w:name="Table Web 3" w:semiHidden="1" w:unhideWhenUsed="1"/>
     <w:lsdException w:name="Balloon Text" w:semiHidden="1" w:unhideWhenUsed="1"/>
-    <w:lsdException w:name="Table Grid" w:semiHidden="1" w:uiPriority="59" w:unhideWhenUsed="1"/>
+    <w:lsdException w:name="Table Grid" w:uiPriority="59"/>
     <w:lsdException w:name="Table Theme" w:semiHidden="1" w:unhideWhenUsed="1"/>
     <w:lsdException w:name="Placeholder Text" w:semiHidden="1"/>
     <w:lsdException w:name="No Spacing" w:uiPriority="1" w:qFormat="1"/>

</xml_diff>